<commit_message>
Added preliminary content to gitbook
</commit_message>
<xml_diff>
--- a/inst/rmarkdown/templates/thesis/skeleton/_book/thesis.docx
+++ b/inst/rmarkdown/templates/thesis/skeleton/_book/thesis.docx
@@ -64,86 +64,6 @@
     </w:p>
     <w:p>
       <w:pPr>
-        <w:pStyle w:val="Abstract"/>
-      </w:pPr>
-      <w:r>
-        <w:t xml:space="preserve">The</w:t>
-      </w:r>
-      <w:r>
-        <w:t xml:space="preserve"> </w:t>
-      </w:r>
-      <w:r>
-        <w:t xml:space="preserve">preface</w:t>
-      </w:r>
-      <w:r>
-        <w:t xml:space="preserve"> </w:t>
-      </w:r>
-      <w:r>
-        <w:t xml:space="preserve">pretty</w:t>
-      </w:r>
-      <w:r>
-        <w:t xml:space="preserve"> </w:t>
-      </w:r>
-      <w:r>
-        <w:t xml:space="preserve">much</w:t>
-      </w:r>
-      <w:r>
-        <w:t xml:space="preserve"> </w:t>
-      </w:r>
-      <w:r>
-        <w:t xml:space="preserve">says</w:t>
-      </w:r>
-      <w:r>
-        <w:t xml:space="preserve"> </w:t>
-      </w:r>
-      <w:r>
-        <w:t xml:space="preserve">it</w:t>
-      </w:r>
-      <w:r>
-        <w:t xml:space="preserve"> </w:t>
-      </w:r>
-      <w:r>
-        <w:t xml:space="preserve">all.</w:t>
-      </w:r>
-      <w:r>
-        <w:t xml:space="preserve"> </w:t>
-      </w:r>
-      <w:r>
-        <w:t xml:space="preserve">Second</w:t>
-      </w:r>
-      <w:r>
-        <w:t xml:space="preserve"> </w:t>
-      </w:r>
-      <w:r>
-        <w:t xml:space="preserve">paragraph</w:t>
-      </w:r>
-      <w:r>
-        <w:t xml:space="preserve"> </w:t>
-      </w:r>
-      <w:r>
-        <w:t xml:space="preserve">of</w:t>
-      </w:r>
-      <w:r>
-        <w:t xml:space="preserve"> </w:t>
-      </w:r>
-      <w:r>
-        <w:t xml:space="preserve">abstract</w:t>
-      </w:r>
-      <w:r>
-        <w:t xml:space="preserve"> </w:t>
-      </w:r>
-      <w:r>
-        <w:t xml:space="preserve">starts</w:t>
-      </w:r>
-      <w:r>
-        <w:t xml:space="preserve"> </w:t>
-      </w:r>
-      <w:r>
-        <w:t xml:space="preserve">here.</w:t>
-      </w:r>
-    </w:p>
-    <w:p>
-      <w:pPr>
         <w:pStyle w:val="Heading1"/>
       </w:pPr>
       <w:bookmarkStart w:id="21" w:name="introduction"/>
@@ -411,9 +331,108 @@
       <w:pPr>
         <w:pStyle w:val="Heading1"/>
       </w:pPr>
-      <w:bookmarkStart w:id="22" w:name="rmd-basics"/>
+      <w:bookmarkStart w:id="22" w:name="preliminary-content"/>
       <w:bookmarkEnd w:id="22"/>
       <w:r>
+        <w:t xml:space="preserve">Preliminary Content</w:t>
+      </w:r>
+    </w:p>
+    <w:p>
+      <w:pPr>
+        <w:pStyle w:val="Heading2"/>
+      </w:pPr>
+      <w:bookmarkStart w:id="23" w:name="acknowledgements"/>
+      <w:bookmarkEnd w:id="23"/>
+      <w:r>
+        <w:t xml:space="preserve">Acknowledgements</w:t>
+      </w:r>
+    </w:p>
+    <w:p>
+      <w:pPr>
+        <w:pStyle w:val="FirstParagraph"/>
+      </w:pPr>
+      <w:r>
+        <w:t xml:space="preserve">I want to thank a few people.</w:t>
+      </w:r>
+    </w:p>
+    <w:p>
+      <w:pPr>
+        <w:pStyle w:val="Heading2"/>
+      </w:pPr>
+      <w:bookmarkStart w:id="24" w:name="preface"/>
+      <w:bookmarkEnd w:id="24"/>
+      <w:r>
+        <w:t xml:space="preserve">Preface</w:t>
+      </w:r>
+    </w:p>
+    <w:p>
+      <w:pPr>
+        <w:pStyle w:val="FirstParagraph"/>
+      </w:pPr>
+      <w:r>
+        <w:t xml:space="preserve">This is an example of a thesis setup to use the reed thesis document class</w:t>
+      </w:r>
+      <w:r>
+        <w:t xml:space="preserve"> </w:t>
+      </w:r>
+      <w:r>
+        <w:t xml:space="preserve">(for LaTeX) and the R bookdown package, in general.</w:t>
+      </w:r>
+    </w:p>
+    <w:p>
+      <w:pPr>
+        <w:pStyle w:val="Heading2"/>
+      </w:pPr>
+      <w:bookmarkStart w:id="25" w:name="dedication"/>
+      <w:bookmarkEnd w:id="25"/>
+      <w:r>
+        <w:t xml:space="preserve">Dedication</w:t>
+      </w:r>
+    </w:p>
+    <w:p>
+      <w:pPr>
+        <w:pStyle w:val="FirstParagraph"/>
+      </w:pPr>
+      <w:r>
+        <w:t xml:space="preserve">You can have a dedication here if you wish.</w:t>
+      </w:r>
+    </w:p>
+    <w:p>
+      <w:pPr>
+        <w:pStyle w:val="Heading2"/>
+      </w:pPr>
+      <w:bookmarkStart w:id="26" w:name="abstract"/>
+      <w:bookmarkEnd w:id="26"/>
+      <w:r>
+        <w:t xml:space="preserve">Abstract</w:t>
+      </w:r>
+    </w:p>
+    <w:p>
+      <w:pPr>
+        <w:pStyle w:val="FirstParagraph"/>
+      </w:pPr>
+      <w:r>
+        <w:t xml:space="preserve">The preface pretty much says it all.</w:t>
+      </w:r>
+      <w:r>
+        <w:t xml:space="preserve"> </w:t>
+      </w:r>
+    </w:p>
+    <w:p>
+      <w:pPr>
+        <w:pStyle w:val="BodyText"/>
+      </w:pPr>
+      <w:r>
+        <w:t xml:space="preserve">Second paragraph of abstract starts here.</w:t>
+      </w:r>
+    </w:p>
+    <w:p>
+      <w:pPr>
+        <w:pStyle w:val="Heading1"/>
+      </w:pPr>
+      <w:bookmarkStart w:id="27" w:name="rmd-basics"/>
+      <w:bookmarkEnd w:id="27"/>
+      <w:r>
         <w:t xml:space="preserve">R Markdown Basics</w:t>
       </w:r>
     </w:p>
@@ -514,7 +533,7 @@
       <w:r>
         <w:t xml:space="preserve"> </w:t>
       </w:r>
-      <w:hyperlink r:id="rId23">
+      <w:hyperlink r:id="rId28">
         <w:r>
           <w:rPr>
             <w:rStyle w:val="Hyperlink"/>
@@ -568,8 +587,8 @@
       <w:pPr>
         <w:pStyle w:val="Heading2"/>
       </w:pPr>
-      <w:bookmarkStart w:id="24" w:name="lists"/>
-      <w:bookmarkEnd w:id="24"/>
+      <w:bookmarkStart w:id="29" w:name="lists"/>
+      <w:bookmarkEnd w:id="29"/>
       <w:r>
         <w:t xml:space="preserve">Lists</w:t>
       </w:r>
@@ -733,8 +752,8 @@
       <w:pPr>
         <w:pStyle w:val="Heading2"/>
       </w:pPr>
-      <w:bookmarkStart w:id="25" w:name="line-breaks"/>
-      <w:bookmarkEnd w:id="25"/>
+      <w:bookmarkStart w:id="30" w:name="line-breaks"/>
+      <w:bookmarkEnd w:id="30"/>
       <w:r>
         <w:t xml:space="preserve">Line breaks</w:t>
       </w:r>
@@ -792,8 +811,8 @@
       <w:pPr>
         <w:pStyle w:val="Heading2"/>
       </w:pPr>
-      <w:bookmarkStart w:id="26" w:name="r-chunks"/>
-      <w:bookmarkEnd w:id="26"/>
+      <w:bookmarkStart w:id="31" w:name="r-chunks"/>
+      <w:bookmarkEnd w:id="31"/>
       <w:r>
         <w:t xml:space="preserve">R chunks</w:t>
       </w:r>
@@ -964,8 +983,8 @@
       <w:pPr>
         <w:pStyle w:val="Heading2"/>
       </w:pPr>
-      <w:bookmarkStart w:id="27" w:name="inline-code"/>
-      <w:bookmarkEnd w:id="27"/>
+      <w:bookmarkStart w:id="32" w:name="inline-code"/>
+      <w:bookmarkEnd w:id="32"/>
       <w:r>
         <w:t xml:space="preserve">Inline code</w:t>
       </w:r>
@@ -1005,11 +1024,9 @@
       </w:r>
       <m:oMath>
         <m:r>
-          <m:rPr/>
           <m:t>2</m:t>
         </m:r>
         <m:r>
-          <m:rPr/>
           <m:t>π</m:t>
         </m:r>
       </m:oMath>
@@ -1193,8 +1210,8 @@
       <w:pPr>
         <w:pStyle w:val="Heading2"/>
       </w:pPr>
-      <w:bookmarkStart w:id="28" w:name="including-plots"/>
-      <w:bookmarkEnd w:id="28"/>
+      <w:bookmarkStart w:id="33" w:name="including-plots"/>
+      <w:bookmarkEnd w:id="33"/>
       <w:r>
         <w:t xml:space="preserve">Including plots</w:t>
       </w:r>
@@ -1257,7 +1274,7 @@
                     </pic:cNvPicPr>
                   </pic:nvPicPr>
                   <pic:blipFill>
-                    <a:blip r:embed="rId29"/>
+                    <a:blip r:embed="rId34"/>
                     <a:stretch>
                       <a:fillRect/>
                     </a:stretch>
@@ -1324,7 +1341,7 @@
       <w:r>
         <w:t xml:space="preserve"> </w:t>
       </w:r>
-      <w:hyperlink r:id="rId30">
+      <w:hyperlink r:id="rId35">
         <w:r>
           <w:rPr>
             <w:rStyle w:val="Hyperlink"/>
@@ -1378,8 +1395,8 @@
       <w:pPr>
         <w:pStyle w:val="Heading2"/>
       </w:pPr>
-      <w:bookmarkStart w:id="31" w:name="loading-and-exploring-data"/>
-      <w:bookmarkEnd w:id="31"/>
+      <w:bookmarkStart w:id="36" w:name="loading-and-exploring-data"/>
+      <w:bookmarkEnd w:id="36"/>
       <w:r>
         <w:t xml:space="preserve">Loading and exploring data</w:t>
       </w:r>
@@ -1421,7 +1438,7 @@
       <w:r>
         <w:t xml:space="preserve"> </w:t>
       </w:r>
-      <w:hyperlink r:id="rId32">
+      <w:hyperlink r:id="rId37">
         <w:r>
           <w:rPr>
             <w:rStyle w:val="Hyperlink"/>
@@ -3588,7 +3605,7 @@
                     </pic:cNvPicPr>
                   </pic:nvPicPr>
                   <pic:blipFill>
-                    <a:blip r:embed="rId33"/>
+                    <a:blip r:embed="rId38"/>
                     <a:stretch>
                       <a:fillRect/>
                     </a:stretch>
@@ -3619,8 +3636,8 @@
       <w:pPr>
         <w:pStyle w:val="Heading2"/>
       </w:pPr>
-      <w:bookmarkStart w:id="34" w:name="additional-resources"/>
-      <w:bookmarkEnd w:id="34"/>
+      <w:bookmarkStart w:id="39" w:name="additional-resources"/>
+      <w:bookmarkEnd w:id="39"/>
       <w:r>
         <w:t xml:space="preserve">Additional resources</w:t>
       </w:r>
@@ -3647,7 +3664,7 @@
       <w:r>
         <w:t xml:space="preserve"> </w:t>
       </w:r>
-      <w:hyperlink r:id="rId35">
+      <w:hyperlink r:id="rId40">
         <w:r>
           <w:rPr>
             <w:rStyle w:val="Hyperlink"/>
@@ -3678,7 +3695,7 @@
       <w:r>
         <w:t xml:space="preserve"> </w:t>
       </w:r>
-      <w:hyperlink r:id="rId36">
+      <w:hyperlink r:id="rId41">
         <w:r>
           <w:rPr>
             <w:rStyle w:val="Hyperlink"/>
@@ -3715,7 +3732,7 @@
       <w:r>
         <w:t xml:space="preserve"> </w:t>
       </w:r>
-      <w:hyperlink r:id="rId37">
+      <w:hyperlink r:id="rId42">
         <w:r>
           <w:rPr>
             <w:rStyle w:val="Hyperlink"/>
@@ -3746,7 +3763,7 @@
       <w:r>
         <w:t xml:space="preserve"> </w:t>
       </w:r>
-      <w:hyperlink r:id="rId38">
+      <w:hyperlink r:id="rId43">
         <w:r>
           <w:rPr>
             <w:rStyle w:val="Hyperlink"/>
@@ -3759,8 +3776,8 @@
       <w:pPr>
         <w:pStyle w:val="Heading1"/>
       </w:pPr>
-      <w:bookmarkStart w:id="39" w:name="math-sci"/>
-      <w:bookmarkEnd w:id="39"/>
+      <w:bookmarkStart w:id="44" w:name="math-sci"/>
+      <w:bookmarkEnd w:id="44"/>
       <w:r>
         <w:t xml:space="preserve">Mathematics and Science</w:t>
       </w:r>
@@ -3769,8 +3786,8 @@
       <w:pPr>
         <w:pStyle w:val="Heading2"/>
       </w:pPr>
-      <w:bookmarkStart w:id="40" w:name="math"/>
-      <w:bookmarkEnd w:id="40"/>
+      <w:bookmarkStart w:id="45" w:name="math"/>
+      <w:bookmarkEnd w:id="45"/>
       <w:r>
         <w:t xml:space="preserve">Math</w:t>
       </w:r>
@@ -3816,8 +3833,8 @@
       <w:pPr>
         <w:pStyle w:val="Heading2"/>
       </w:pPr>
-      <w:bookmarkStart w:id="41" w:name="chemistry-101-symbols"/>
-      <w:bookmarkEnd w:id="41"/>
+      <w:bookmarkStart w:id="46" w:name="chemistry-101-symbols"/>
+      <w:bookmarkEnd w:id="46"/>
       <w:r>
         <w:t xml:space="preserve">Chemistry 101: Symbols</w:t>
       </w:r>
@@ -4087,7 +4104,6 @@
       </w:r>
       <m:oMath>
         <m:r>
-          <m:rPr/>
           <m:t>•</m:t>
         </m:r>
       </m:oMath>
@@ -4139,7 +4155,6 @@
       </w:r>
       <m:oMath>
         <m:r>
-          <m:rPr/>
           <m:t>Δ</m:t>
         </m:r>
       </m:oMath>
@@ -4156,7 +4171,6 @@
       </w:r>
       <m:oMath>
         <m:r>
-          <m:rPr/>
           <m:t>→</m:t>
         </m:r>
       </m:oMath>
@@ -4185,7 +4199,6 @@
       </w:r>
       <m:oMath>
         <m:r>
-          <m:rPr/>
           <m:t>↔</m:t>
         </m:r>
       </m:oMath>
@@ -4200,16 +4213,18 @@
       <w:r>
         <w:t xml:space="preserve"> </w:t>
       </w:r>
-      <w:r>
-        <w:t xml:space="preserve">$\rightleftharpoons$</w:t>
-      </w:r>
+      <m:oMath>
+        <m:r>
+          <m:t>⇌</m:t>
+        </m:r>
+      </m:oMath>
     </w:p>
     <w:p>
       <w:pPr>
         <w:pStyle w:val="Heading3"/>
       </w:pPr>
-      <w:bookmarkStart w:id="42" w:name="typesetting-reactions"/>
-      <w:bookmarkEnd w:id="42"/>
+      <w:bookmarkStart w:id="47" w:name="typesetting-reactions"/>
+      <w:bookmarkEnd w:id="47"/>
       <w:r>
         <w:t xml:space="preserve">Typesetting reactions</w:t>
       </w:r>
@@ -4226,16 +4241,170 @@
       <w:pPr>
         <w:pStyle w:val="BodyText"/>
       </w:pPr>
-      <w:r>
-        <w:t xml:space="preserve">$$\begin{equation}
-  \mathrm{C_6H_{12}O_6  + 6O_2} \longrightarrow \mathrm{6CO_2 + 6H_2O}
-  \label{eq:reaction}
-\end{equation}$$</w:t>
-      </w:r>
-    </w:p>
-    <w:p>
-      <w:pPr>
-        <w:pStyle w:val="BodyText"/>
+      <m:oMathPara>
+        <m:oMathParaPr>
+          <m:jc m:val="center"/>
+        </m:oMathParaPr>
+        <m:oMath>
+          <m:sSub>
+            <m:e>
+              <m:r>
+                <m:rPr>
+                  <m:sty m:val="p"/>
+                </m:rPr>
+                <m:t>C</m:t>
+              </m:r>
+            </m:e>
+            <m:sub>
+              <m:r>
+                <m:rPr>
+                  <m:sty m:val="p"/>
+                </m:rPr>
+                <m:t>6</m:t>
+              </m:r>
+            </m:sub>
+          </m:sSub>
+          <m:sSub>
+            <m:e>
+              <m:r>
+                <m:rPr>
+                  <m:sty m:val="p"/>
+                </m:rPr>
+                <m:t>H</m:t>
+              </m:r>
+            </m:e>
+            <m:sub>
+              <m:r>
+                <m:rPr>
+                  <m:sty m:val="p"/>
+                </m:rPr>
+                <m:t>12</m:t>
+              </m:r>
+            </m:sub>
+          </m:sSub>
+          <m:sSub>
+            <m:e>
+              <m:r>
+                <m:rPr>
+                  <m:sty m:val="p"/>
+                </m:rPr>
+                <m:t>O</m:t>
+              </m:r>
+            </m:e>
+            <m:sub>
+              <m:r>
+                <m:rPr>
+                  <m:sty m:val="p"/>
+                </m:rPr>
+                <m:t>6</m:t>
+              </m:r>
+            </m:sub>
+          </m:sSub>
+          <m:r>
+            <m:rPr>
+              <m:sty m:val="p"/>
+            </m:rPr>
+            <m:t>+</m:t>
+          </m:r>
+          <m:r>
+            <m:rPr>
+              <m:sty m:val="p"/>
+            </m:rPr>
+            <m:t>6</m:t>
+          </m:r>
+          <m:sSub>
+            <m:e>
+              <m:r>
+                <m:rPr>
+                  <m:sty m:val="p"/>
+                </m:rPr>
+                <m:t>O</m:t>
+              </m:r>
+            </m:e>
+            <m:sub>
+              <m:r>
+                <m:rPr>
+                  <m:sty m:val="p"/>
+                </m:rPr>
+                <m:t>2</m:t>
+              </m:r>
+            </m:sub>
+          </m:sSub>
+          <m:r>
+            <m:t>→</m:t>
+          </m:r>
+          <m:r>
+            <m:rPr>
+              <m:sty m:val="p"/>
+            </m:rPr>
+            <m:t>6</m:t>
+          </m:r>
+          <m:r>
+            <m:rPr>
+              <m:sty m:val="p"/>
+            </m:rPr>
+            <m:t>C</m:t>
+          </m:r>
+          <m:sSub>
+            <m:e>
+              <m:r>
+                <m:rPr>
+                  <m:sty m:val="p"/>
+                </m:rPr>
+                <m:t>O</m:t>
+              </m:r>
+            </m:e>
+            <m:sub>
+              <m:r>
+                <m:rPr>
+                  <m:sty m:val="p"/>
+                </m:rPr>
+                <m:t>2</m:t>
+              </m:r>
+            </m:sub>
+          </m:sSub>
+          <m:r>
+            <m:rPr>
+              <m:sty m:val="p"/>
+            </m:rPr>
+            <m:t>+</m:t>
+          </m:r>
+          <m:r>
+            <m:rPr>
+              <m:sty m:val="p"/>
+            </m:rPr>
+            <m:t>6</m:t>
+          </m:r>
+          <m:sSub>
+            <m:e>
+              <m:r>
+                <m:rPr>
+                  <m:sty m:val="p"/>
+                </m:rPr>
+                <m:t>H</m:t>
+              </m:r>
+            </m:e>
+            <m:sub>
+              <m:r>
+                <m:rPr>
+                  <m:sty m:val="p"/>
+                </m:rPr>
+                <m:t>2</m:t>
+              </m:r>
+            </m:sub>
+          </m:sSub>
+          <m:r>
+            <m:rPr>
+              <m:sty m:val="p"/>
+            </m:rPr>
+            <m:t>O</m:t>
+          </m:r>
+        </m:oMath>
+      </m:oMathPara>
+    </w:p>
+    <w:p>
+      <w:pPr>
+        <w:pStyle w:val="FirstParagraph"/>
       </w:pPr>
       <w:r>
         <w:t xml:space="preserve">We can reference this combustion of glucose reaction via Equation \ref{eq:reaction}.</w:t>
@@ -4245,8 +4414,8 @@
       <w:pPr>
         <w:pStyle w:val="Heading3"/>
       </w:pPr>
-      <w:bookmarkStart w:id="43" w:name="other-examples-of-reactions"/>
-      <w:bookmarkEnd w:id="43"/>
+      <w:bookmarkStart w:id="48" w:name="other-examples-of-reactions"/>
+      <w:bookmarkEnd w:id="48"/>
       <w:r>
         <w:t xml:space="preserve">Other examples of reactions</w:t>
       </w:r>
@@ -4320,9 +4489,11 @@
       <w:r>
         <w:t xml:space="preserve"> </w:t>
       </w:r>
-      <w:r>
-        <w:t xml:space="preserve">$\rightleftharpoons$</w:t>
-      </w:r>
+      <m:oMath>
+        <m:r>
+          <m:t>⇌</m:t>
+        </m:r>
+      </m:oMath>
       <w:r>
         <w:t xml:space="preserve"> </w:t>
       </w:r>
@@ -4579,8 +4750,8 @@
       <w:pPr>
         <w:pStyle w:val="Heading2"/>
       </w:pPr>
-      <w:bookmarkStart w:id="44" w:name="physics"/>
-      <w:bookmarkEnd w:id="44"/>
+      <w:bookmarkStart w:id="49" w:name="physics"/>
+      <w:bookmarkEnd w:id="49"/>
       <w:r>
         <w:t xml:space="preserve">Physics</w:t>
       </w:r>
@@ -4595,7 +4766,7 @@
       <w:r>
         <w:t xml:space="preserve"> </w:t>
       </w:r>
-      <w:hyperlink r:id="rId45">
+      <w:hyperlink r:id="rId50">
         <w:r>
           <w:rPr>
             <w:rStyle w:val="Hyperlink"/>
@@ -4609,7 +4780,7 @@
       <w:r>
         <w:t xml:space="preserve">and the Comprehensive LaTeX Symbol Guide (</w:t>
       </w:r>
-      <w:hyperlink r:id="rId46">
+      <w:hyperlink r:id="rId51">
         <w:r>
           <w:rPr>
             <w:rStyle w:val="Hyperlink"/>
@@ -4625,8 +4796,8 @@
       <w:pPr>
         <w:pStyle w:val="Heading2"/>
       </w:pPr>
-      <w:bookmarkStart w:id="47" w:name="biology"/>
-      <w:bookmarkEnd w:id="47"/>
+      <w:bookmarkStart w:id="52" w:name="biology"/>
+      <w:bookmarkEnd w:id="52"/>
       <w:r>
         <w:t xml:space="preserve">Biology</w:t>
       </w:r>
@@ -4641,7 +4812,7 @@
       <w:r>
         <w:t xml:space="preserve"> </w:t>
       </w:r>
-      <w:hyperlink r:id="rId48">
+      <w:hyperlink r:id="rId53">
         <w:r>
           <w:rPr>
             <w:rStyle w:val="Hyperlink"/>
@@ -4655,7 +4826,7 @@
       <w:r>
         <w:t xml:space="preserve">helpful, particularly the links to bsts for various journals. You may also be interested in TeXShade for nucleotide typesetting (</w:t>
       </w:r>
-      <w:hyperlink r:id="rId49">
+      <w:hyperlink r:id="rId54">
         <w:r>
           <w:rPr>
             <w:rStyle w:val="Hyperlink"/>
@@ -4671,8 +4842,8 @@
       <w:pPr>
         <w:pStyle w:val="Heading1"/>
       </w:pPr>
-      <w:bookmarkStart w:id="50" w:name="ref-labels"/>
-      <w:bookmarkEnd w:id="50"/>
+      <w:bookmarkStart w:id="55" w:name="ref-labels"/>
+      <w:bookmarkEnd w:id="55"/>
       <w:r>
         <w:t xml:space="preserve">Tables, Graphics, References, and Labels</w:t>
       </w:r>
@@ -4681,8 +4852,8 @@
       <w:pPr>
         <w:pStyle w:val="Heading2"/>
       </w:pPr>
-      <w:bookmarkStart w:id="51" w:name="tables"/>
-      <w:bookmarkEnd w:id="51"/>
+      <w:bookmarkStart w:id="56" w:name="tables"/>
+      <w:bookmarkEnd w:id="56"/>
       <w:r>
         <w:t xml:space="preserve">Tables</w:t>
       </w:r>
@@ -4756,7 +4927,7 @@
       <w:r>
         <w:t xml:space="preserve"> </w:t>
       </w:r>
-      <w:hyperlink r:id="rId52">
+      <w:hyperlink r:id="rId57">
         <w:r>
           <w:rPr>
             <w:rStyle w:val="Hyperlink"/>
@@ -4780,11 +4951,20 @@
         <w:t xml:space="preserve">, but you'd like to display them in table form. Below is an example. Pay careful attention to the alignment in the table and hyphens to create the rows and columns.</w:t>
       </w:r>
     </w:p>
+    <w:p>
+      <w:pPr>
+        <w:pStyle w:val="TableCaption"/>
+      </w:pPr>
+      <w:r>
+        <w:t xml:space="preserve">Table 2: Correlation of Inheritance Factors for Parents and Child</w:t>
+      </w:r>
+    </w:p>
     <w:tbl>
       <w:tblPr>
         <w:tblStyle w:val="TableNormal"/>
         <w:tblW w:type="pct" w:w="5000.0"/>
         <w:tblLook w:firstRow="1"/>
+        <w:tblCaption w:val="Table 2: Correlation of Inheritance Factors for Parents and Child"/>
       </w:tblPr>
       <w:tblGrid>
         <w:gridCol w:w="2511"/>
@@ -5028,14 +5208,6 @@
         <w:pStyle w:val="BodyText"/>
       </w:pPr>
       <w:r>
-        <w:t xml:space="preserve">Table (#tab:inher): Correlation of Inheritance Factors for Parents and Child</w:t>
-      </w:r>
-    </w:p>
-    <w:p>
-      <w:pPr>
-        <w:pStyle w:val="BodyText"/>
-      </w:pPr>
-      <w:r>
         <w:t xml:space="preserve">We can also create a link to the table by doing the following: Table</w:t>
       </w:r>
       <w:r>
@@ -5125,8 +5297,8 @@
       <w:pPr>
         <w:pStyle w:val="Heading2"/>
       </w:pPr>
-      <w:bookmarkStart w:id="53" w:name="figures"/>
-      <w:bookmarkEnd w:id="53"/>
+      <w:bookmarkStart w:id="58" w:name="figures"/>
+      <w:bookmarkEnd w:id="58"/>
       <w:r>
         <w:t xml:space="preserve">Figures</w:t>
       </w:r>
@@ -5298,7 +5470,7 @@
                     </pic:cNvPicPr>
                   </pic:nvPicPr>
                   <pic:blipFill>
-                    <a:blip r:embed="rId54"/>
+                    <a:blip r:embed="rId59"/>
                     <a:stretch>
                       <a:fillRect/>
                     </a:stretch>
@@ -5715,7 +5887,7 @@
                     </pic:cNvPicPr>
                   </pic:nvPicPr>
                   <pic:blipFill>
-                    <a:blip r:embed="rId55"/>
+                    <a:blip r:embed="rId60"/>
                     <a:stretch>
                       <a:fillRect/>
                     </a:stretch>
@@ -5777,7 +5949,7 @@
       <w:r>
         <w:t xml:space="preserve"> </w:t>
       </w:r>
-      <w:hyperlink r:id="rId56">
+      <w:hyperlink r:id="rId61">
         <w:r>
           <w:rPr>
             <w:rStyle w:val="Hyperlink"/>
@@ -5849,7 +6021,7 @@
                     </pic:cNvPicPr>
                   </pic:nvPicPr>
                   <pic:blipFill>
-                    <a:blip r:embed="rId57"/>
+                    <a:blip r:embed="rId62"/>
                     <a:stretch>
                       <a:fillRect/>
                     </a:stretch>
@@ -5935,8 +6107,8 @@
       <w:pPr>
         <w:pStyle w:val="Heading4"/>
       </w:pPr>
-      <w:bookmarkStart w:id="58" w:name="more-figure-stuff"/>
-      <w:bookmarkEnd w:id="58"/>
+      <w:bookmarkStart w:id="63" w:name="more-figure-stuff"/>
+      <w:bookmarkEnd w:id="63"/>
       <w:r>
         <w:t xml:space="preserve">More Figure Stuff</w:t>
       </w:r>
@@ -5984,7 +6156,7 @@
                     </pic:cNvPicPr>
                   </pic:nvPicPr>
                   <pic:blipFill>
-                    <a:blip r:embed="rId57"/>
+                    <a:blip r:embed="rId62"/>
                     <a:stretch>
                       <a:fillRect/>
                     </a:stretch>
@@ -6040,8 +6212,8 @@
       <w:pPr>
         <w:pStyle w:val="Heading2"/>
       </w:pPr>
-      <w:bookmarkStart w:id="59" w:name="footnotes-and-endnotes"/>
-      <w:bookmarkEnd w:id="59"/>
+      <w:bookmarkStart w:id="64" w:name="footnotes-and-endnotes"/>
+      <w:bookmarkEnd w:id="64"/>
       <w:r>
         <w:t xml:space="preserve">Footnotes and Endnotes</w:t>
       </w:r>
@@ -6057,7 +6229,7 @@
         <w:rPr>
           <w:rStyle w:val="FootnoteReference"/>
         </w:rPr>
-        <w:footnoteReference w:id="60"/>
+        <w:footnoteReference w:id="65"/>
       </w:r>
       <w:r>
         <w:t xml:space="preserve"> </w:t>
@@ -6068,7 +6240,7 @@
       <w:r>
         <w:t xml:space="preserve"> </w:t>
       </w:r>
-      <w:hyperlink r:id="rId61">
+      <w:hyperlink r:id="rId66">
         <w:r>
           <w:rPr>
             <w:rStyle w:val="Hyperlink"/>
@@ -6084,8 +6256,8 @@
       <w:pPr>
         <w:pStyle w:val="Heading2"/>
       </w:pPr>
-      <w:bookmarkStart w:id="62" w:name="bibliographies"/>
-      <w:bookmarkEnd w:id="62"/>
+      <w:bookmarkStart w:id="67" w:name="bibliographies"/>
+      <w:bookmarkEnd w:id="67"/>
       <w:r>
         <w:t xml:space="preserve">Bibliographies</w:t>
       </w:r>
@@ -6100,7 +6272,7 @@
       <w:r>
         <w:t xml:space="preserve"> </w:t>
       </w:r>
-      <w:hyperlink r:id="rId63">
+      <w:hyperlink r:id="rId68">
         <w:r>
           <w:rPr>
             <w:rStyle w:val="Hyperlink"/>
@@ -6114,7 +6286,7 @@
       <w:r>
         <w:t xml:space="preserve"> </w:t>
       </w:r>
-      <w:hyperlink r:id="rId64">
+      <w:hyperlink r:id="rId69">
         <w:r>
           <w:rPr>
             <w:rStyle w:val="Hyperlink"/>
@@ -6157,7 +6329,7 @@
       <w:r>
         <w:t xml:space="preserve">(</w:t>
       </w:r>
-      <w:hyperlink r:id="rId65">
+      <w:hyperlink r:id="rId70">
         <w:r>
           <w:rPr>
             <w:rStyle w:val="Hyperlink"/>
@@ -6245,7 +6417,7 @@
       <w:r>
         <w:t xml:space="preserve">For more information about BibTeX and bibliographies, see our CUS site (</w:t>
       </w:r>
-      <w:hyperlink r:id="rId66">
+      <w:hyperlink r:id="rId71">
         <w:r>
           <w:rPr>
             <w:rStyle w:val="Hyperlink"/>
@@ -6260,7 +6432,7 @@
         <w:rPr>
           <w:rStyle w:val="FootnoteReference"/>
         </w:rPr>
-        <w:footnoteReference w:id="67"/>
+        <w:footnoteReference w:id="72"/>
       </w:r>
       <w:r>
         <w:t xml:space="preserve">. There are three pages on this topic:</w:t>
@@ -6283,7 +6455,7 @@
       <w:r>
         <w:t xml:space="preserve"> </w:t>
       </w:r>
-      <w:hyperlink r:id="rId68">
+      <w:hyperlink r:id="rId73">
         <w:r>
           <w:rPr>
             <w:rStyle w:val="Hyperlink"/>
@@ -6312,7 +6484,7 @@
       <w:r>
         <w:t xml:space="preserve"> </w:t>
       </w:r>
-      <w:hyperlink r:id="rId69">
+      <w:hyperlink r:id="rId74">
         <w:r>
           <w:rPr>
             <w:rStyle w:val="Hyperlink"/>
@@ -6341,7 +6513,7 @@
       <w:r>
         <w:t xml:space="preserve"> </w:t>
       </w:r>
-      <w:hyperlink r:id="rId70">
+      <w:hyperlink r:id="rId75">
         <w:r>
           <w:rPr>
             <w:rStyle w:val="Hyperlink"/>
@@ -6363,7 +6535,7 @@
       <w:r>
         <w:t xml:space="preserve"> </w:t>
       </w:r>
-      <w:hyperlink r:id="rId71">
+      <w:hyperlink r:id="rId76">
         <w:r>
           <w:rPr>
             <w:rStyle w:val="Hyperlink"/>
@@ -6473,7 +6645,7 @@
         <w:rPr>
           <w:rStyle w:val="FootnoteReference"/>
         </w:rPr>
-        <w:footnoteReference w:id="72"/>
+        <w:footnoteReference w:id="77"/>
       </w:r>
       <w:r>
         <w:t xml:space="preserve"> </w:t>
@@ -6486,8 +6658,8 @@
       <w:pPr>
         <w:pStyle w:val="Heading2"/>
       </w:pPr>
-      <w:bookmarkStart w:id="73" w:name="anything-else"/>
-      <w:bookmarkEnd w:id="73"/>
+      <w:bookmarkStart w:id="78" w:name="anything-else"/>
+      <w:bookmarkEnd w:id="78"/>
       <w:r>
         <w:t xml:space="preserve">Anything else?</w:t>
       </w:r>
@@ -6502,7 +6674,7 @@
       <w:r>
         <w:t xml:space="preserve"> </w:t>
       </w:r>
-      <w:hyperlink r:id="rId61">
+      <w:hyperlink r:id="rId66">
         <w:r>
           <w:rPr>
             <w:rStyle w:val="Hyperlink"/>
@@ -6533,8 +6705,8 @@
       <w:pPr>
         <w:pStyle w:val="Heading1"/>
       </w:pPr>
-      <w:bookmarkStart w:id="74" w:name="conclusion"/>
-      <w:bookmarkEnd w:id="74"/>
+      <w:bookmarkStart w:id="79" w:name="conclusion"/>
+      <w:bookmarkEnd w:id="79"/>
       <w:r>
         <w:t xml:space="preserve">Conclusion</w:t>
       </w:r>
@@ -6619,8 +6791,8 @@
       <w:pPr>
         <w:pStyle w:val="Heading1"/>
       </w:pPr>
-      <w:bookmarkStart w:id="75" w:name="the-first-appendix"/>
-      <w:bookmarkEnd w:id="75"/>
+      <w:bookmarkStart w:id="80" w:name="the-first-appendix"/>
+      <w:bookmarkEnd w:id="80"/>
       <w:r>
         <w:t xml:space="preserve">The First Appendix</w:t>
       </w:r>
@@ -7464,8 +7636,8 @@
       <w:pPr>
         <w:pStyle w:val="Heading1"/>
       </w:pPr>
-      <w:bookmarkStart w:id="76" w:name="the-second-appendix-for-fun"/>
-      <w:bookmarkEnd w:id="76"/>
+      <w:bookmarkStart w:id="81" w:name="the-second-appendix-for-fun"/>
+      <w:bookmarkEnd w:id="81"/>
       <w:r>
         <w:t xml:space="preserve">The Second Appendix, for Fun</w:t>
       </w:r>
@@ -7479,8 +7651,8 @@
       <w:pPr>
         <w:pStyle w:val="Heading1"/>
       </w:pPr>
-      <w:bookmarkStart w:id="77" w:name="references"/>
-      <w:bookmarkEnd w:id="77"/>
+      <w:bookmarkStart w:id="82" w:name="references"/>
+      <w:bookmarkEnd w:id="82"/>
       <w:r>
         <w:t xml:space="preserve">References</w:t>
       </w:r>
@@ -7515,7 +7687,7 @@
         <w:rPr>
           <w:i/>
         </w:rPr>
-        <w:t xml:space="preserve">Interactive computer graphics : A top-down approach with openGL</w:t>
+        <w:t xml:space="preserve">Interactive computer graphics : A top-down approach with opengl</w:t>
       </w:r>
       <w:r>
         <w:t xml:space="preserve">. Boston, MA: Addison Wesley Longman.</w:t>
@@ -7535,7 +7707,7 @@
         <w:rPr>
           <w:i/>
         </w:rPr>
-        <w:t xml:space="preserve">Batch-file computer graphics : A bottom-up approach with quickTime</w:t>
+        <w:t xml:space="preserve">Batch-file computer graphics : A bottom-up approach with quicktime</w:t>
       </w:r>
       <w:r>
         <w:t xml:space="preserve">. Boston, MA: Wesley Addison Longman.</w:t>
@@ -7612,12 +7784,12 @@
         <w:pStyle w:val="Bibliography"/>
       </w:pPr>
       <w:r>
-        <w:t xml:space="preserve">Reed College. (2007, March). LaTeX your document. Retrieved from</w:t>
-      </w:r>
-      <w:r>
-        <w:t xml:space="preserve"> </w:t>
-      </w:r>
-      <w:hyperlink r:id="rId78">
+        <w:t xml:space="preserve">Reed College. (2007, march). LaTeX your document. Retrieved from</w:t>
+      </w:r>
+      <w:r>
+        <w:t xml:space="preserve"> </w:t>
+      </w:r>
+      <w:hyperlink r:id="rId83">
         <w:r>
           <w:rPr>
             <w:rStyle w:val="Hyperlink"/>
@@ -7647,7 +7819,7 @@
       </w:r>
     </w:p>
   </w:footnote>
-  <w:footnote w:id="60">
+  <w:footnote w:id="65">
     <w:p>
       <w:pPr>
         <w:pStyle w:val="FootnoteText"/>
@@ -7663,29 +7835,29 @@
       </w:r>
       <w:r>
         <w:t xml:space="preserve">footnote text</w:t>
-      </w:r>
-    </w:p>
-  </w:footnote>
-  <w:footnote w:id="67">
-    <w:p>
-      <w:pPr>
-        <w:pStyle w:val="FootnoteText"/>
-      </w:pPr>
-      <w:r>
-        <w:rPr>
-          <w:rStyle w:val="FootnoteReference"/>
-        </w:rPr>
-        <w:footnoteRef/>
-      </w:r>
-      <w:r>
-        <w:t xml:space="preserve"> </w:t>
-      </w:r>
-      <w:r>
-        <w:t xml:space="preserve">Reed College (2007)</w:t>
       </w:r>
     </w:p>
   </w:footnote>
   <w:footnote w:id="72">
+    <w:p>
+      <w:pPr>
+        <w:pStyle w:val="FootnoteText"/>
+      </w:pPr>
+      <w:r>
+        <w:rPr>
+          <w:rStyle w:val="FootnoteReference"/>
+        </w:rPr>
+        <w:footnoteRef/>
+      </w:r>
+      <w:r>
+        <w:t xml:space="preserve"> </w:t>
+      </w:r>
+      <w:r>
+        <w:t xml:space="preserve">Reed College (2007)</w:t>
+      </w:r>
+    </w:p>
+  </w:footnote>
+  <w:footnote w:id="77">
     <w:p>
       <w:pPr>
         <w:pStyle w:val="FootnoteText"/>
@@ -7791,7 +7963,7 @@
     </w:lvl>
   </w:abstractNum>
   <w:abstractNum w:abstractNumId="990">
-    <w:nsid w:val="90857e8e"/>
+    <w:nsid w:val="5b251da8"/>
     <w:multiLevelType w:val="multilevel"/>
     <w:lvl w:ilvl="0">
       <w:numFmt w:val="bullet"/>
@@ -7872,7 +8044,7 @@
     </w:lvl>
   </w:abstractNum>
   <w:abstractNum w:abstractNumId="991">
-    <w:nsid w:val="b9b38819"/>
+    <w:nsid w:val="3392b0ae"/>
     <w:multiLevelType w:val="multilevel"/>
     <w:lvl w:ilvl="0">
       <w:numFmt w:val="bullet"/>
@@ -7953,7 +8125,7 @@
     </w:lvl>
   </w:abstractNum>
   <w:abstractNum w:abstractNumId="99411">
-    <w:nsid w:val="73b57985"/>
+    <w:nsid w:val="77762792"/>
     <w:multiLevelType w:val="multilevel"/>
     <w:lvl w:ilvl="0">
       <w:start w:val="1"/>

</xml_diff>